<commit_message>
Optimisation style - pptx
</commit_message>
<xml_diff>
--- a/Rapport_project.docx
+++ b/Rapport_project.docx
@@ -10,6 +10,7 @@
           <w:docPartUnique/>
         </w:docPartObj>
       </w:sdtPr>
+      <w:sdtEndPr/>
       <w:sdtContent>
         <w:sdt>
           <w:sdtPr>
@@ -19,6 +20,7 @@
               <w:docPartUnique/>
             </w:docPartObj>
           </w:sdtPr>
+          <w:sdtEndPr/>
           <w:sdtContent>
             <w:p>
               <w:pPr>
@@ -28,7 +30,7 @@
               <w:r>
                 <w:rPr>
                   <w:noProof/>
-                  <w:lang w:eastAsia="fr-FR"/>
+                  <w:lang w:val="fr-FR" w:eastAsia="fr-FR"/>
                 </w:rPr>
                 <w:drawing>
                   <wp:inline distT="0" distB="0" distL="0" distR="0">
@@ -82,7 +84,7 @@
               <w:r>
                 <w:rPr>
                   <w:noProof/>
-                  <w:lang w:eastAsia="fr-FR"/>
+                  <w:lang w:val="fr-FR" w:eastAsia="fr-FR"/>
                 </w:rPr>
                 <mc:AlternateContent>
                   <mc:Choice Requires="wps">
@@ -169,6 +171,7 @@
                                           <w15:appearance w15:val="hidden"/>
                                           <w:text w:multiLine="1"/>
                                         </w:sdtPr>
+                                        <w:sdtEndPr/>
                                         <w:sdtContent>
                                           <w:tc>
                                             <w:tcPr>
@@ -306,13 +309,14 @@
                                               <w15:appearance w15:val="hidden"/>
                                               <w:text/>
                                             </w:sdtPr>
+                                            <w:sdtEndPr/>
                                             <w:sdtContent>
                                               <w:r>
                                                 <w:rPr>
                                                   <w:rFonts w:asciiTheme="majorHAnsi" w:hAnsiTheme="majorHAnsi"/>
                                                   <w:lang w:val="fr-FR"/>
                                                 </w:rPr>
-                                                <w:t>21st March 2016</w:t>
+                                                <w:t>Mars 2016</w:t>
                                               </w:r>
                                             </w:sdtContent>
                                           </w:sdt>
@@ -392,6 +396,7 @@
                                     <w15:appearance w15:val="hidden"/>
                                     <w:text w:multiLine="1"/>
                                   </w:sdtPr>
+                                  <w:sdtEndPr/>
                                   <w:sdtContent>
                                     <w:tc>
                                       <w:tcPr>
@@ -529,13 +534,14 @@
                                         <w15:appearance w15:val="hidden"/>
                                         <w:text/>
                                       </w:sdtPr>
+                                      <w:sdtEndPr/>
                                       <w:sdtContent>
                                         <w:r>
                                           <w:rPr>
                                             <w:rFonts w:asciiTheme="majorHAnsi" w:hAnsiTheme="majorHAnsi"/>
                                             <w:lang w:val="fr-FR"/>
                                           </w:rPr>
-                                          <w:t>21st March 2016</w:t>
+                                          <w:t>Mars 2016</w:t>
                                         </w:r>
                                       </w:sdtContent>
                                     </w:sdt>
@@ -567,7 +573,7 @@
               <w:r>
                 <w:rPr>
                   <w:noProof/>
-                  <w:lang w:eastAsia="fr-FR"/>
+                  <w:lang w:val="fr-FR" w:eastAsia="fr-FR"/>
                 </w:rPr>
                 <mc:AlternateContent>
                   <mc:Choice Requires="wps">
@@ -635,6 +641,7 @@
                                         <w15:appearance w15:val="hidden"/>
                                         <w:text/>
                                       </w:sdtPr>
+                                      <w:sdtEndPr/>
                                       <w:sdtContent>
                                         <w:r>
                                           <w:t>BigBen Project</w:t>
@@ -1618,21 +1625,19 @@
         <w:rPr>
           <w:sz w:val="24"/>
         </w:rPr>
-        <w:t xml:space="preserve">The English project is a perfect fit between the </w:t>
+        <w:t>The English pro</w:t>
       </w:r>
-      <w:proofErr w:type="spellStart"/>
       <w:r>
         <w:rPr>
           <w:sz w:val="24"/>
         </w:rPr>
-        <w:t>programmation</w:t>
+        <w:t>ject is a perfect fit between</w:t>
       </w:r>
-      <w:proofErr w:type="spellEnd"/>
       <w:r>
         <w:rPr>
           <w:sz w:val="24"/>
         </w:rPr>
-        <w:t xml:space="preserve"> and learning some things on English culture. </w:t>
+        <w:t xml:space="preserve"> programmation and learning some things on English culture. </w:t>
       </w:r>
       <w:r>
         <w:rPr>
@@ -1772,21 +1777,31 @@
         <w:rPr>
           <w:sz w:val="24"/>
         </w:rPr>
-        <w:t xml:space="preserve">the questions belong to a specific topic in order to learn on the </w:t>
+        <w:t>the questions belong to a specific t</w:t>
       </w:r>
-      <w:proofErr w:type="spellStart"/>
       <w:r>
         <w:rPr>
           <w:sz w:val="24"/>
         </w:rPr>
-        <w:t>Birtish</w:t>
+        <w:t>opic in order to learn on the B</w:t>
       </w:r>
-      <w:proofErr w:type="spellEnd"/>
       <w:r>
         <w:rPr>
           <w:sz w:val="24"/>
         </w:rPr>
-        <w:t xml:space="preserve"> or American culture</w:t>
+        <w:t>r</w:t>
+      </w:r>
+      <w:r>
+        <w:rPr>
+          <w:sz w:val="24"/>
+        </w:rPr>
+        <w:t>i</w:t>
+      </w:r>
+      <w:r>
+        <w:rPr>
+          <w:sz w:val="24"/>
+        </w:rPr>
+        <w:t>tish or American culture</w:t>
       </w:r>
       <w:r>
         <w:rPr>
@@ -1794,45 +1809,68 @@
         </w:rPr>
         <w:t>.</w:t>
       </w:r>
+      <w:r>
+        <w:rPr>
+          <w:sz w:val="24"/>
+        </w:rPr>
+        <w:t xml:space="preserve"> </w:t>
+      </w:r>
+      <w:r>
+        <w:rPr>
+          <w:sz w:val="24"/>
+        </w:rPr>
+        <w:t>We also wanted to add multiple categories</w:t>
+      </w:r>
+      <w:r>
+        <w:rPr>
+          <w:sz w:val="24"/>
+        </w:rPr>
+        <w:t>… Someone playing the game</w:t>
+      </w:r>
+      <w:r>
+        <w:rPr>
+          <w:sz w:val="24"/>
+        </w:rPr>
+        <w:t xml:space="preserve"> can say that </w:t>
+      </w:r>
+      <w:r>
+        <w:rPr>
+          <w:sz w:val="24"/>
+        </w:rPr>
+        <w:t xml:space="preserve">the </w:t>
+      </w:r>
+      <w:r>
+        <w:rPr>
+          <w:sz w:val="24"/>
+        </w:rPr>
+        <w:t>game is a kind of Trivial Pursuit for who wants to be a Millionaire!</w:t>
+      </w:r>
     </w:p>
     <w:p>
       <w:pPr>
-        <w:rPr>
-          <w:sz w:val="24"/>
-        </w:rPr>
+        <w:jc w:val="both"/>
       </w:pPr>
       <w:r>
         <w:rPr>
           <w:sz w:val="24"/>
         </w:rPr>
-        <w:t xml:space="preserve">Within the following parts, we are going to introduce the concept of our game and how to play. Then we will </w:t>
+        <w:t>Within the follo</w:t>
       </w:r>
+      <w:bookmarkStart w:id="1" w:name="_GoBack"/>
+      <w:bookmarkEnd w:id="1"/>
       <w:r>
         <w:rPr>
           <w:sz w:val="24"/>
         </w:rPr>
-        <w:t xml:space="preserve">explain how the game is working, </w:t>
-      </w:r>
-      <w:r>
-        <w:rPr>
-          <w:sz w:val="24"/>
-        </w:rPr>
-        <w:t>the technologies behind the interface</w:t>
-      </w:r>
-      <w:r>
-        <w:rPr>
-          <w:sz w:val="24"/>
-        </w:rPr>
-        <w:t>.</w:t>
+        <w:t>wing parts, we are going to introduce in details the concept of our game and how to play. Then we will explain how the game is working, the technologies behind the interface.</w:t>
       </w:r>
     </w:p>
-    <w:p/>
     <w:p/>
     <w:p>
       <w:pPr>
         <w:pStyle w:val="Titre1"/>
       </w:pPr>
-      <w:bookmarkStart w:id="1" w:name="_Toc445645223"/>
+      <w:bookmarkStart w:id="2" w:name="_Toc445645223"/>
       <w:r>
         <w:rPr>
           <w:rFonts w:ascii="Century Gothic" w:hAnsi="Century Gothic"/>
@@ -1840,7 +1878,7 @@
         </w:rPr>
         <w:t>User documentation</w:t>
       </w:r>
-      <w:bookmarkEnd w:id="1"/>
+      <w:bookmarkEnd w:id="2"/>
     </w:p>
     <w:p>
       <w:pPr>
@@ -1850,7 +1888,7 @@
           <w:color w:val="4C483D"/>
         </w:rPr>
       </w:pPr>
-      <w:bookmarkStart w:id="2" w:name="_Toc445645224"/>
+      <w:bookmarkStart w:id="3" w:name="_Toc445645224"/>
     </w:p>
     <w:p>
       <w:pPr>
@@ -1866,7 +1904,7 @@
         <w:t>In this section, we will explain to anyone who wants to try BigBen, how to subscribe and log in our web application, and after this formality: how to enjoy the game.</w:t>
       </w:r>
     </w:p>
-    <w:bookmarkEnd w:id="2"/>
+    <w:bookmarkEnd w:id="3"/>
     <w:p>
       <w:pPr>
         <w:pStyle w:val="Titre2"/>
@@ -1879,7 +1917,6 @@
         <w:t>Create an account</w:t>
       </w:r>
     </w:p>
-    <w:bookmarkStart w:id="3" w:name="_GoBack" w:colFirst="0" w:colLast="1" w:displacedByCustomXml="next"/>
     <w:sdt>
       <w:sdtPr>
         <w:rPr>
@@ -1895,6 +1932,7 @@
         <w:showingPlcHdr/>
         <w15:appearance w15:val="hidden"/>
       </w:sdtPr>
+      <w:sdtEndPr/>
       <w:sdtContent>
         <w:tbl>
           <w:tblPr>
@@ -1924,7 +1962,7 @@
                 <w:r>
                   <w:rPr>
                     <w:noProof/>
-                    <w:lang w:eastAsia="fr-FR"/>
+                    <w:lang w:val="fr-FR" w:eastAsia="fr-FR"/>
                   </w:rPr>
                   <mc:AlternateContent>
                     <mc:Choice Requires="wpg">
@@ -2180,7 +2218,6 @@
           </w:tr>
         </w:tbl>
         <w:p/>
-        <w:bookmarkEnd w:id="3" w:displacedByCustomXml="next"/>
       </w:sdtContent>
     </w:sdt>
     <w:p>
@@ -2217,7 +2254,7 @@
             <w:r>
               <w:rPr>
                 <w:noProof/>
-                <w:lang w:eastAsia="fr-FR"/>
+                <w:lang w:val="fr-FR" w:eastAsia="fr-FR"/>
               </w:rPr>
               <mc:AlternateContent>
                 <mc:Choice Requires="wpg">
@@ -2483,6 +2520,7 @@
         <w:showingPlcHdr/>
         <w15:appearance w15:val="hidden"/>
       </w:sdtPr>
+      <w:sdtEndPr/>
       <w:sdtContent>
         <w:tbl>
           <w:tblPr>
@@ -2512,7 +2550,7 @@
                 <w:r>
                   <w:rPr>
                     <w:noProof/>
-                    <w:lang w:eastAsia="fr-FR"/>
+                    <w:lang w:val="fr-FR" w:eastAsia="fr-FR"/>
                   </w:rPr>
                   <mc:AlternateContent>
                     <mc:Choice Requires="wpg">
@@ -2843,6 +2881,7 @@
         <w:showingPlcHdr/>
         <w15:appearance w15:val="hidden"/>
       </w:sdtPr>
+      <w:sdtEndPr/>
       <w:sdtContent>
         <w:tbl>
           <w:tblPr>
@@ -2874,7 +2913,7 @@
                 <w:r>
                   <w:rPr>
                     <w:noProof/>
-                    <w:lang w:eastAsia="fr-FR"/>
+                    <w:lang w:val="fr-FR" w:eastAsia="fr-FR"/>
                   </w:rPr>
                   <mc:AlternateContent>
                     <mc:Choice Requires="wpg">
@@ -3161,6 +3200,7 @@
         <w:showingPlcHdr/>
         <w15:appearance w15:val="hidden"/>
       </w:sdtPr>
+      <w:sdtEndPr/>
       <w:sdtContent>
         <w:tbl>
           <w:tblPr>
@@ -3190,7 +3230,7 @@
                 <w:r>
                   <w:rPr>
                     <w:noProof/>
-                    <w:lang w:eastAsia="fr-FR"/>
+                    <w:lang w:val="fr-FR" w:eastAsia="fr-FR"/>
                   </w:rPr>
                   <mc:AlternateContent>
                     <mc:Choice Requires="wpg">
@@ -3526,6 +3566,7 @@
         <w:showingPlcHdr/>
         <w15:appearance w15:val="hidden"/>
       </w:sdtPr>
+      <w:sdtEndPr/>
       <w:sdtContent>
         <w:tbl>
           <w:tblPr>
@@ -3555,7 +3596,7 @@
                 <w:r>
                   <w:rPr>
                     <w:noProof/>
-                    <w:lang w:eastAsia="fr-FR"/>
+                    <w:lang w:val="fr-FR" w:eastAsia="fr-FR"/>
                   </w:rPr>
                   <mc:AlternateContent>
                     <mc:Choice Requires="wpg">
@@ -3817,6 +3858,7 @@
         <w:showingPlcHdr/>
         <w15:appearance w15:val="hidden"/>
       </w:sdtPr>
+      <w:sdtEndPr/>
       <w:sdtContent>
         <w:tbl>
           <w:tblPr>
@@ -3846,7 +3888,7 @@
                 <w:r>
                   <w:rPr>
                     <w:noProof/>
-                    <w:lang w:eastAsia="fr-FR"/>
+                    <w:lang w:val="fr-FR" w:eastAsia="fr-FR"/>
                   </w:rPr>
                   <mc:AlternateContent>
                     <mc:Choice Requires="wpg">
@@ -4120,6 +4162,7 @@
         <w:showingPlcHdr/>
         <w15:appearance w15:val="hidden"/>
       </w:sdtPr>
+      <w:sdtEndPr/>
       <w:sdtContent>
         <w:tbl>
           <w:tblPr>
@@ -4149,7 +4192,7 @@
                 <w:r>
                   <w:rPr>
                     <w:noProof/>
-                    <w:lang w:eastAsia="fr-FR"/>
+                    <w:lang w:val="fr-FR" w:eastAsia="fr-FR"/>
                   </w:rPr>
                   <mc:AlternateContent>
                     <mc:Choice Requires="wpg">
@@ -4451,6 +4494,7 @@
         <w:showingPlcHdr/>
         <w15:appearance w15:val="hidden"/>
       </w:sdtPr>
+      <w:sdtEndPr/>
       <w:sdtContent>
         <w:tbl>
           <w:tblPr>
@@ -4480,7 +4524,7 @@
                 <w:r>
                   <w:rPr>
                     <w:noProof/>
-                    <w:lang w:eastAsia="fr-FR"/>
+                    <w:lang w:val="fr-FR" w:eastAsia="fr-FR"/>
                   </w:rPr>
                   <mc:AlternateContent>
                     <mc:Choice Requires="wpg">
@@ -4882,6 +4926,7 @@
         <w:showingPlcHdr/>
         <w15:appearance w15:val="hidden"/>
       </w:sdtPr>
+      <w:sdtEndPr/>
       <w:sdtContent>
         <w:tbl>
           <w:tblPr>
@@ -4911,7 +4956,7 @@
                 <w:r>
                   <w:rPr>
                     <w:noProof/>
-                    <w:lang w:eastAsia="fr-FR"/>
+                    <w:lang w:val="fr-FR" w:eastAsia="fr-FR"/>
                   </w:rPr>
                   <mc:AlternateContent>
                     <mc:Choice Requires="wpg">
@@ -5287,6 +5332,7 @@
         <w:showingPlcHdr/>
         <w15:appearance w15:val="hidden"/>
       </w:sdtPr>
+      <w:sdtEndPr/>
       <w:sdtContent>
         <w:tbl>
           <w:tblPr>
@@ -5316,7 +5362,7 @@
                 <w:r>
                   <w:rPr>
                     <w:noProof/>
-                    <w:lang w:eastAsia="fr-FR"/>
+                    <w:lang w:val="fr-FR" w:eastAsia="fr-FR"/>
                   </w:rPr>
                   <mc:AlternateContent>
                     <mc:Choice Requires="wpg">
@@ -5590,6 +5636,7 @@
         <w:showingPlcHdr/>
         <w15:appearance w15:val="hidden"/>
       </w:sdtPr>
+      <w:sdtEndPr/>
       <w:sdtContent>
         <w:tbl>
           <w:tblPr>
@@ -5619,7 +5666,7 @@
                 <w:r>
                   <w:rPr>
                     <w:noProof/>
-                    <w:lang w:eastAsia="fr-FR"/>
+                    <w:lang w:val="fr-FR" w:eastAsia="fr-FR"/>
                   </w:rPr>
                   <mc:AlternateContent>
                     <mc:Choice Requires="wpg">
@@ -5898,6 +5945,7 @@
         <w:showingPlcHdr/>
         <w15:appearance w15:val="hidden"/>
       </w:sdtPr>
+      <w:sdtEndPr/>
       <w:sdtContent>
         <w:tbl>
           <w:tblPr>
@@ -5927,7 +5975,7 @@
                 <w:r>
                   <w:rPr>
                     <w:noProof/>
-                    <w:lang w:eastAsia="fr-FR"/>
+                    <w:lang w:val="fr-FR" w:eastAsia="fr-FR"/>
                   </w:rPr>
                   <mc:AlternateContent>
                     <mc:Choice Requires="wpg">
@@ -6232,7 +6280,7 @@
       <w:r>
         <w:rPr>
           <w:noProof/>
-          <w:lang w:eastAsia="fr-FR"/>
+          <w:lang w:val="fr-FR" w:eastAsia="fr-FR"/>
         </w:rPr>
         <w:lastRenderedPageBreak/>
         <w:drawing>
@@ -6288,6 +6336,7 @@
         <w:showingPlcHdr/>
         <w15:appearance w15:val="hidden"/>
       </w:sdtPr>
+      <w:sdtEndPr/>
       <w:sdtContent>
         <w:tbl>
           <w:tblPr>
@@ -6317,7 +6366,7 @@
                 <w:r>
                   <w:rPr>
                     <w:noProof/>
-                    <w:lang w:eastAsia="fr-FR"/>
+                    <w:lang w:val="fr-FR" w:eastAsia="fr-FR"/>
                   </w:rPr>
                   <mc:AlternateContent>
                     <mc:Choice Requires="wpg">
@@ -6596,7 +6645,7 @@
       <w:r>
         <w:rPr>
           <w:noProof/>
-          <w:lang w:eastAsia="fr-FR"/>
+          <w:lang w:val="fr-FR" w:eastAsia="fr-FR"/>
         </w:rPr>
         <w:drawing>
           <wp:inline distT="0" distB="0" distL="0" distR="0">
@@ -6642,6 +6691,7 @@
         <w:showingPlcHdr/>
         <w15:appearance w15:val="hidden"/>
       </w:sdtPr>
+      <w:sdtEndPr/>
       <w:sdtContent>
         <w:tbl>
           <w:tblPr>
@@ -6671,7 +6721,7 @@
                 <w:r>
                   <w:rPr>
                     <w:noProof/>
-                    <w:lang w:eastAsia="fr-FR"/>
+                    <w:lang w:val="fr-FR" w:eastAsia="fr-FR"/>
                   </w:rPr>
                   <mc:AlternateContent>
                     <mc:Choice Requires="wpg">
@@ -6972,6 +7022,7 @@
         <w:showingPlcHdr/>
         <w15:appearance w15:val="hidden"/>
       </w:sdtPr>
+      <w:sdtEndPr/>
       <w:sdtContent>
         <w:tbl>
           <w:tblPr>
@@ -7001,7 +7052,7 @@
                 <w:r>
                   <w:rPr>
                     <w:noProof/>
-                    <w:lang w:eastAsia="fr-FR"/>
+                    <w:lang w:val="fr-FR" w:eastAsia="fr-FR"/>
                   </w:rPr>
                   <mc:AlternateContent>
                     <mc:Choice Requires="wpg">
@@ -7349,6 +7400,7 @@
         <w:showingPlcHdr/>
         <w15:appearance w15:val="hidden"/>
       </w:sdtPr>
+      <w:sdtEndPr/>
       <w:sdtContent>
         <w:tbl>
           <w:tblPr>
@@ -7378,7 +7430,7 @@
                 <w:r>
                   <w:rPr>
                     <w:noProof/>
-                    <w:lang w:eastAsia="fr-FR"/>
+                    <w:lang w:val="fr-FR" w:eastAsia="fr-FR"/>
                   </w:rPr>
                   <mc:AlternateContent>
                     <mc:Choice Requires="wpg">
@@ -7752,6 +7804,7 @@
         <w:showingPlcHdr/>
         <w15:appearance w15:val="hidden"/>
       </w:sdtPr>
+      <w:sdtEndPr/>
       <w:sdtContent>
         <w:tbl>
           <w:tblPr>
@@ -7781,7 +7834,7 @@
                 <w:r>
                   <w:rPr>
                     <w:noProof/>
-                    <w:lang w:eastAsia="fr-FR"/>
+                    <w:lang w:val="fr-FR" w:eastAsia="fr-FR"/>
                   </w:rPr>
                   <mc:AlternateContent>
                     <mc:Choice Requires="wpg">
@@ -8317,29 +8370,19 @@
             <w:tcW w:w="3145" w:type="dxa"/>
           </w:tcPr>
           <w:p>
+            <w:pPr>
+              <w:rPr>
+                <w:lang w:val="fr-FR"/>
+              </w:rPr>
+            </w:pPr>
             <w:r>
               <w:rPr>
                 <w:rFonts w:ascii="Century Gothic" w:hAnsi="Century Gothic"/>
                 <w:color w:val="4C483D"/>
-              </w:rPr>
-              <w:t xml:space="preserve">Modifications de </w:t>
+                <w:lang w:val="fr-FR"/>
+              </w:rPr>
+              <w:t>Modifications de l’intérieur du site</w:t>
             </w:r>
-            <w:proofErr w:type="spellStart"/>
-            <w:r>
-              <w:rPr>
-                <w:rFonts w:ascii="Century Gothic" w:hAnsi="Century Gothic"/>
-                <w:color w:val="4C483D"/>
-              </w:rPr>
-              <w:t>l’intérieur</w:t>
-            </w:r>
-            <w:proofErr w:type="spellEnd"/>
-            <w:r>
-              <w:rPr>
-                <w:rFonts w:ascii="Century Gothic" w:hAnsi="Century Gothic"/>
-                <w:color w:val="4C483D"/>
-              </w:rPr>
-              <w:t xml:space="preserve"> du site</w:t>
-            </w:r>
           </w:p>
         </w:tc>
         <w:tc>
@@ -8352,6 +8395,9 @@
                 <w:tab w:val="decimal" w:pos="1945"/>
               </w:tabs>
               <w:cnfStyle w:val="000000010000" w:firstRow="0" w:lastRow="0" w:firstColumn="0" w:lastColumn="0" w:oddVBand="0" w:evenVBand="0" w:oddHBand="0" w:evenHBand="1" w:firstRowFirstColumn="0" w:firstRowLastColumn="0" w:lastRowFirstColumn="0" w:lastRowLastColumn="0"/>
+              <w:rPr>
+                <w:lang w:val="fr-FR"/>
+              </w:rPr>
             </w:pPr>
           </w:p>
         </w:tc>
@@ -8633,47 +8679,19 @@
             <w:tcW w:w="3145" w:type="dxa"/>
           </w:tcPr>
           <w:p>
-            <w:proofErr w:type="spellStart"/>
+            <w:pPr>
+              <w:rPr>
+                <w:lang w:val="fr-FR"/>
+              </w:rPr>
+            </w:pPr>
             <w:r>
               <w:rPr>
                 <w:rFonts w:ascii="Century Gothic" w:hAnsi="Century Gothic"/>
                 <w:color w:val="4C483D"/>
-              </w:rPr>
-              <w:t>Fournitures</w:t>
+                <w:lang w:val="fr-FR"/>
+              </w:rPr>
+              <w:t>Fournitures de bureau/cartes de visite</w:t>
             </w:r>
-            <w:proofErr w:type="spellEnd"/>
-            <w:r>
-              <w:rPr>
-                <w:rFonts w:ascii="Century Gothic" w:hAnsi="Century Gothic"/>
-                <w:color w:val="4C483D"/>
-              </w:rPr>
-              <w:t xml:space="preserve"> de bureau/</w:t>
-            </w:r>
-            <w:proofErr w:type="spellStart"/>
-            <w:r>
-              <w:rPr>
-                <w:rFonts w:ascii="Century Gothic" w:hAnsi="Century Gothic"/>
-                <w:color w:val="4C483D"/>
-              </w:rPr>
-              <w:t>cartes</w:t>
-            </w:r>
-            <w:proofErr w:type="spellEnd"/>
-            <w:r>
-              <w:rPr>
-                <w:rFonts w:ascii="Century Gothic" w:hAnsi="Century Gothic"/>
-                <w:color w:val="4C483D"/>
-              </w:rPr>
-              <w:t xml:space="preserve"> de </w:t>
-            </w:r>
-            <w:proofErr w:type="spellStart"/>
-            <w:r>
-              <w:rPr>
-                <w:rFonts w:ascii="Century Gothic" w:hAnsi="Century Gothic"/>
-                <w:color w:val="4C483D"/>
-              </w:rPr>
-              <w:t>visite</w:t>
-            </w:r>
-            <w:proofErr w:type="spellEnd"/>
           </w:p>
         </w:tc>
         <w:tc>
@@ -8686,6 +8704,9 @@
                 <w:tab w:val="decimal" w:pos="1945"/>
               </w:tabs>
               <w:cnfStyle w:val="000000000000" w:firstRow="0" w:lastRow="0" w:firstColumn="0" w:lastColumn="0" w:oddVBand="0" w:evenVBand="0" w:oddHBand="0" w:evenHBand="0" w:firstRowFirstColumn="0" w:firstRowLastColumn="0" w:lastRowFirstColumn="0" w:lastRowLastColumn="0"/>
+              <w:rPr>
+                <w:lang w:val="fr-FR"/>
+              </w:rPr>
             </w:pPr>
           </w:p>
         </w:tc>
@@ -8969,11 +8990,15 @@
           <w:p>
             <w:pPr>
               <w:ind w:left="5040" w:hanging="5040"/>
+              <w:rPr>
+                <w:lang w:val="fr-FR"/>
+              </w:rPr>
             </w:pPr>
             <w:r>
               <w:rPr>
                 <w:rFonts w:ascii="Century Gothic" w:hAnsi="Century Gothic"/>
                 <w:color w:val="F24F4F"/>
+                <w:lang w:val="fr-FR"/>
               </w:rPr>
               <w:t>Total des coûts de démarrage</w:t>
             </w:r>
@@ -8990,6 +9015,9 @@
               </w:tabs>
               <w:ind w:left="5040" w:hanging="5040"/>
               <w:cnfStyle w:val="010000000000" w:firstRow="0" w:lastRow="1" w:firstColumn="0" w:lastColumn="0" w:oddVBand="0" w:evenVBand="0" w:oddHBand="0" w:evenHBand="0" w:firstRowFirstColumn="0" w:firstRowLastColumn="0" w:lastRowFirstColumn="0" w:lastRowLastColumn="0"/>
+              <w:rPr>
+                <w:lang w:val="fr-FR"/>
+              </w:rPr>
             </w:pPr>
           </w:p>
         </w:tc>
@@ -9001,11 +9029,15 @@
           <w:color w:val="404040" w:themeColor="text1" w:themeTint="BF"/>
           <w:sz w:val="18"/>
           <w:szCs w:val="18"/>
+          <w:lang w:val="fr-FR"/>
         </w:rPr>
       </w:pPr>
     </w:p>
     <w:p>
       <w:pPr>
+        <w:rPr>
+          <w:lang w:val="fr-FR"/>
+        </w:rPr>
         <w:sectPr>
           <w:footerReference w:type="default" r:id="rId13"/>
           <w:pgSz w:w="11907" w:h="16839" w:code="1"/>
@@ -9063,6 +9095,7 @@
         <w:showingPlcHdr/>
         <w15:appearance w15:val="hidden"/>
       </w:sdtPr>
+      <w:sdtEndPr/>
       <w:sdtContent>
         <w:tbl>
           <w:tblPr>
@@ -9092,7 +9125,7 @@
                 <w:r>
                   <w:rPr>
                     <w:noProof/>
-                    <w:lang w:eastAsia="fr-FR"/>
+                    <w:lang w:val="fr-FR" w:eastAsia="fr-FR"/>
                   </w:rPr>
                   <mc:AlternateContent>
                     <mc:Choice Requires="wpg">
@@ -10239,6 +10272,7 @@
               <w:rPr>
                 <w:i/>
                 <w:iCs/>
+                <w:lang w:val="fr-FR"/>
               </w:rPr>
             </w:pPr>
             <w:r>
@@ -10247,20 +10281,28 @@
                 <w:i/>
                 <w:iCs/>
                 <w:color w:val="4C483D"/>
-              </w:rPr>
-              <w:t xml:space="preserve">Total des entrées de </w:t>
+                <w:lang w:val="fr-FR"/>
+              </w:rPr>
+              <w:t>Total des entrées de fonds</w:t>
             </w:r>
-            <w:proofErr w:type="spellStart"/>
-            <w:r>
-              <w:rPr>
-                <w:rFonts w:ascii="Century Gothic" w:hAnsi="Century Gothic"/>
+          </w:p>
+        </w:tc>
+        <w:tc>
+          <w:tcPr>
+            <w:tcW w:w="474" w:type="pct"/>
+          </w:tcPr>
+          <w:p>
+            <w:pPr>
+              <w:tabs>
+                <w:tab w:val="decimal" w:pos="825"/>
+              </w:tabs>
+              <w:cnfStyle w:val="000000000000" w:firstRow="0" w:lastRow="0" w:firstColumn="0" w:lastColumn="0" w:oddVBand="0" w:evenVBand="0" w:oddHBand="0" w:evenHBand="0" w:firstRowFirstColumn="0" w:firstRowLastColumn="0" w:lastRowFirstColumn="0" w:lastRowLastColumn="0"/>
+              <w:rPr>
                 <w:i/>
                 <w:iCs/>
-                <w:color w:val="4C483D"/>
-              </w:rPr>
-              <w:t>fonds</w:t>
-            </w:r>
-            <w:proofErr w:type="spellEnd"/>
+                <w:lang w:val="fr-FR"/>
+              </w:rPr>
+            </w:pPr>
           </w:p>
         </w:tc>
         <w:tc>
@@ -10276,6 +10318,7 @@
               <w:rPr>
                 <w:i/>
                 <w:iCs/>
+                <w:lang w:val="fr-FR"/>
               </w:rPr>
             </w:pPr>
           </w:p>
@@ -10293,6 +10336,7 @@
               <w:rPr>
                 <w:i/>
                 <w:iCs/>
+                <w:lang w:val="fr-FR"/>
               </w:rPr>
             </w:pPr>
           </w:p>
@@ -10310,6 +10354,7 @@
               <w:rPr>
                 <w:i/>
                 <w:iCs/>
+                <w:lang w:val="fr-FR"/>
               </w:rPr>
             </w:pPr>
           </w:p>
@@ -10327,6 +10372,7 @@
               <w:rPr>
                 <w:i/>
                 <w:iCs/>
+                <w:lang w:val="fr-FR"/>
               </w:rPr>
             </w:pPr>
           </w:p>
@@ -10344,6 +10390,7 @@
               <w:rPr>
                 <w:i/>
                 <w:iCs/>
+                <w:lang w:val="fr-FR"/>
               </w:rPr>
             </w:pPr>
           </w:p>
@@ -10361,13 +10408,14 @@
               <w:rPr>
                 <w:i/>
                 <w:iCs/>
-              </w:rPr>
-            </w:pPr>
-          </w:p>
-        </w:tc>
-        <w:tc>
-          <w:tcPr>
-            <w:tcW w:w="474" w:type="pct"/>
+                <w:lang w:val="fr-FR"/>
+              </w:rPr>
+            </w:pPr>
+          </w:p>
+        </w:tc>
+        <w:tc>
+          <w:tcPr>
+            <w:tcW w:w="471" w:type="pct"/>
           </w:tcPr>
           <w:p>
             <w:pPr>
@@ -10378,23 +10426,7 @@
               <w:rPr>
                 <w:i/>
                 <w:iCs/>
-              </w:rPr>
-            </w:pPr>
-          </w:p>
-        </w:tc>
-        <w:tc>
-          <w:tcPr>
-            <w:tcW w:w="471" w:type="pct"/>
-          </w:tcPr>
-          <w:p>
-            <w:pPr>
-              <w:tabs>
-                <w:tab w:val="decimal" w:pos="825"/>
-              </w:tabs>
-              <w:cnfStyle w:val="000000000000" w:firstRow="0" w:lastRow="0" w:firstColumn="0" w:lastColumn="0" w:oddVBand="0" w:evenVBand="0" w:oddHBand="0" w:evenHBand="0" w:firstRowFirstColumn="0" w:firstRowLastColumn="0" w:lastRowFirstColumn="0" w:lastRowLastColumn="0"/>
-              <w:rPr>
-                <w:i/>
-                <w:iCs/>
+                <w:lang w:val="fr-FR"/>
               </w:rPr>
             </w:pPr>
           </w:p>
@@ -10944,6 +10976,7 @@
               <w:rPr>
                 <w:i/>
                 <w:iCs/>
+                <w:lang w:val="fr-FR"/>
               </w:rPr>
             </w:pPr>
             <w:r>
@@ -10952,20 +10985,28 @@
                 <w:i/>
                 <w:iCs/>
                 <w:color w:val="4C483D"/>
-              </w:rPr>
-              <w:t xml:space="preserve">Total des sorties de </w:t>
+                <w:lang w:val="fr-FR"/>
+              </w:rPr>
+              <w:t>Total des sorties de fonds</w:t>
             </w:r>
-            <w:proofErr w:type="spellStart"/>
-            <w:r>
-              <w:rPr>
-                <w:rFonts w:ascii="Century Gothic" w:hAnsi="Century Gothic"/>
+          </w:p>
+        </w:tc>
+        <w:tc>
+          <w:tcPr>
+            <w:tcW w:w="474" w:type="pct"/>
+          </w:tcPr>
+          <w:p>
+            <w:pPr>
+              <w:tabs>
+                <w:tab w:val="decimal" w:pos="825"/>
+              </w:tabs>
+              <w:cnfStyle w:val="000000010000" w:firstRow="0" w:lastRow="0" w:firstColumn="0" w:lastColumn="0" w:oddVBand="0" w:evenVBand="0" w:oddHBand="0" w:evenHBand="1" w:firstRowFirstColumn="0" w:firstRowLastColumn="0" w:lastRowFirstColumn="0" w:lastRowLastColumn="0"/>
+              <w:rPr>
                 <w:i/>
                 <w:iCs/>
-                <w:color w:val="4C483D"/>
-              </w:rPr>
-              <w:t>fonds</w:t>
-            </w:r>
-            <w:proofErr w:type="spellEnd"/>
+                <w:lang w:val="fr-FR"/>
+              </w:rPr>
+            </w:pPr>
           </w:p>
         </w:tc>
         <w:tc>
@@ -10981,6 +11022,7 @@
               <w:rPr>
                 <w:i/>
                 <w:iCs/>
+                <w:lang w:val="fr-FR"/>
               </w:rPr>
             </w:pPr>
           </w:p>
@@ -10998,6 +11040,7 @@
               <w:rPr>
                 <w:i/>
                 <w:iCs/>
+                <w:lang w:val="fr-FR"/>
               </w:rPr>
             </w:pPr>
           </w:p>
@@ -11015,6 +11058,7 @@
               <w:rPr>
                 <w:i/>
                 <w:iCs/>
+                <w:lang w:val="fr-FR"/>
               </w:rPr>
             </w:pPr>
           </w:p>
@@ -11032,6 +11076,7 @@
               <w:rPr>
                 <w:i/>
                 <w:iCs/>
+                <w:lang w:val="fr-FR"/>
               </w:rPr>
             </w:pPr>
           </w:p>
@@ -11049,6 +11094,7 @@
               <w:rPr>
                 <w:i/>
                 <w:iCs/>
+                <w:lang w:val="fr-FR"/>
               </w:rPr>
             </w:pPr>
           </w:p>
@@ -11066,13 +11112,14 @@
               <w:rPr>
                 <w:i/>
                 <w:iCs/>
-              </w:rPr>
-            </w:pPr>
-          </w:p>
-        </w:tc>
-        <w:tc>
-          <w:tcPr>
-            <w:tcW w:w="474" w:type="pct"/>
+                <w:lang w:val="fr-FR"/>
+              </w:rPr>
+            </w:pPr>
+          </w:p>
+        </w:tc>
+        <w:tc>
+          <w:tcPr>
+            <w:tcW w:w="471" w:type="pct"/>
           </w:tcPr>
           <w:p>
             <w:pPr>
@@ -11083,23 +11130,7 @@
               <w:rPr>
                 <w:i/>
                 <w:iCs/>
-              </w:rPr>
-            </w:pPr>
-          </w:p>
-        </w:tc>
-        <w:tc>
-          <w:tcPr>
-            <w:tcW w:w="471" w:type="pct"/>
-          </w:tcPr>
-          <w:p>
-            <w:pPr>
-              <w:tabs>
-                <w:tab w:val="decimal" w:pos="825"/>
-              </w:tabs>
-              <w:cnfStyle w:val="000000010000" w:firstRow="0" w:lastRow="0" w:firstColumn="0" w:lastColumn="0" w:oddVBand="0" w:evenVBand="0" w:oddHBand="0" w:evenHBand="1" w:firstRowFirstColumn="0" w:firstRowLastColumn="0" w:lastRowFirstColumn="0" w:lastRowLastColumn="0"/>
-              <w:rPr>
-                <w:i/>
-                <w:iCs/>
+                <w:lang w:val="fr-FR"/>
               </w:rPr>
             </w:pPr>
           </w:p>
@@ -12701,6 +12732,7 @@
               <w:rPr>
                 <w:i/>
                 <w:iCs/>
+                <w:lang w:val="fr-FR"/>
               </w:rPr>
             </w:pPr>
             <w:r>
@@ -12709,20 +12741,30 @@
                 <w:i/>
                 <w:iCs/>
                 <w:color w:val="4C483D"/>
-              </w:rPr>
-              <w:t xml:space="preserve">Total des entrées de </w:t>
+                <w:lang w:val="fr-FR"/>
+              </w:rPr>
+              <w:t>Total des entrées de fonds</w:t>
             </w:r>
-            <w:proofErr w:type="spellStart"/>
-            <w:r>
-              <w:rPr>
-                <w:rFonts w:ascii="Century Gothic" w:hAnsi="Century Gothic"/>
+          </w:p>
+        </w:tc>
+        <w:tc>
+          <w:tcPr>
+            <w:tcW w:w="333" w:type="pct"/>
+          </w:tcPr>
+          <w:p>
+            <w:pPr>
+              <w:tabs>
+                <w:tab w:val="decimal" w:pos="522"/>
+              </w:tabs>
+              <w:cnfStyle w:val="000000000000" w:firstRow="0" w:lastRow="0" w:firstColumn="0" w:lastColumn="0" w:oddVBand="0" w:evenVBand="0" w:oddHBand="0" w:evenHBand="0" w:firstRowFirstColumn="0" w:firstRowLastColumn="0" w:lastRowFirstColumn="0" w:lastRowLastColumn="0"/>
+              <w:rPr>
                 <w:i/>
                 <w:iCs/>
-                <w:color w:val="4C483D"/>
-              </w:rPr>
-              <w:t>fonds</w:t>
-            </w:r>
-            <w:proofErr w:type="spellEnd"/>
+                <w:sz w:val="18"/>
+                <w:szCs w:val="18"/>
+                <w:lang w:val="fr-FR"/>
+              </w:rPr>
+            </w:pPr>
           </w:p>
         </w:tc>
         <w:tc>
@@ -12740,6 +12782,7 @@
                 <w:iCs/>
                 <w:sz w:val="18"/>
                 <w:szCs w:val="18"/>
+                <w:lang w:val="fr-FR"/>
               </w:rPr>
             </w:pPr>
           </w:p>
@@ -12759,6 +12802,7 @@
                 <w:iCs/>
                 <w:sz w:val="18"/>
                 <w:szCs w:val="18"/>
+                <w:lang w:val="fr-FR"/>
               </w:rPr>
             </w:pPr>
           </w:p>
@@ -12778,6 +12822,7 @@
                 <w:iCs/>
                 <w:sz w:val="18"/>
                 <w:szCs w:val="18"/>
+                <w:lang w:val="fr-FR"/>
               </w:rPr>
             </w:pPr>
           </w:p>
@@ -12797,6 +12842,7 @@
                 <w:iCs/>
                 <w:sz w:val="18"/>
                 <w:szCs w:val="18"/>
+                <w:lang w:val="fr-FR"/>
               </w:rPr>
             </w:pPr>
           </w:p>
@@ -12816,6 +12862,7 @@
                 <w:iCs/>
                 <w:sz w:val="18"/>
                 <w:szCs w:val="18"/>
+                <w:lang w:val="fr-FR"/>
               </w:rPr>
             </w:pPr>
           </w:p>
@@ -12835,6 +12882,7 @@
                 <w:iCs/>
                 <w:sz w:val="18"/>
                 <w:szCs w:val="18"/>
+                <w:lang w:val="fr-FR"/>
               </w:rPr>
             </w:pPr>
           </w:p>
@@ -12854,6 +12902,7 @@
                 <w:iCs/>
                 <w:sz w:val="18"/>
                 <w:szCs w:val="18"/>
+                <w:lang w:val="fr-FR"/>
               </w:rPr>
             </w:pPr>
           </w:p>
@@ -12873,6 +12922,7 @@
                 <w:iCs/>
                 <w:sz w:val="18"/>
                 <w:szCs w:val="18"/>
+                <w:lang w:val="fr-FR"/>
               </w:rPr>
             </w:pPr>
           </w:p>
@@ -12892,6 +12942,7 @@
                 <w:iCs/>
                 <w:sz w:val="18"/>
                 <w:szCs w:val="18"/>
+                <w:lang w:val="fr-FR"/>
               </w:rPr>
             </w:pPr>
           </w:p>
@@ -12911,6 +12962,7 @@
                 <w:iCs/>
                 <w:sz w:val="18"/>
                 <w:szCs w:val="18"/>
+                <w:lang w:val="fr-FR"/>
               </w:rPr>
             </w:pPr>
           </w:p>
@@ -12930,25 +12982,7 @@
                 <w:iCs/>
                 <w:sz w:val="18"/>
                 <w:szCs w:val="18"/>
-              </w:rPr>
-            </w:pPr>
-          </w:p>
-        </w:tc>
-        <w:tc>
-          <w:tcPr>
-            <w:tcW w:w="333" w:type="pct"/>
-          </w:tcPr>
-          <w:p>
-            <w:pPr>
-              <w:tabs>
-                <w:tab w:val="decimal" w:pos="522"/>
-              </w:tabs>
-              <w:cnfStyle w:val="000000000000" w:firstRow="0" w:lastRow="0" w:firstColumn="0" w:lastColumn="0" w:oddVBand="0" w:evenVBand="0" w:oddHBand="0" w:evenHBand="0" w:firstRowFirstColumn="0" w:firstRowLastColumn="0" w:lastRowFirstColumn="0" w:lastRowLastColumn="0"/>
-              <w:rPr>
-                <w:i/>
-                <w:iCs/>
-                <w:sz w:val="18"/>
-                <w:szCs w:val="18"/>
+                <w:lang w:val="fr-FR"/>
               </w:rPr>
             </w:pPr>
           </w:p>
@@ -16478,6 +16512,7 @@
               <w:rPr>
                 <w:i/>
                 <w:iCs/>
+                <w:lang w:val="fr-FR"/>
               </w:rPr>
             </w:pPr>
             <w:r>
@@ -16486,20 +16521,30 @@
                 <w:i/>
                 <w:iCs/>
                 <w:color w:val="4C483D"/>
-              </w:rPr>
-              <w:t xml:space="preserve">Total des sorties de </w:t>
+                <w:lang w:val="fr-FR"/>
+              </w:rPr>
+              <w:t>Total des sorties de fonds</w:t>
             </w:r>
-            <w:proofErr w:type="spellStart"/>
-            <w:r>
-              <w:rPr>
-                <w:rFonts w:ascii="Century Gothic" w:hAnsi="Century Gothic"/>
+          </w:p>
+        </w:tc>
+        <w:tc>
+          <w:tcPr>
+            <w:tcW w:w="333" w:type="pct"/>
+          </w:tcPr>
+          <w:p>
+            <w:pPr>
+              <w:tabs>
+                <w:tab w:val="decimal" w:pos="522"/>
+              </w:tabs>
+              <w:cnfStyle w:val="000000000000" w:firstRow="0" w:lastRow="0" w:firstColumn="0" w:lastColumn="0" w:oddVBand="0" w:evenVBand="0" w:oddHBand="0" w:evenHBand="0" w:firstRowFirstColumn="0" w:firstRowLastColumn="0" w:lastRowFirstColumn="0" w:lastRowLastColumn="0"/>
+              <w:rPr>
                 <w:i/>
                 <w:iCs/>
-                <w:color w:val="4C483D"/>
-              </w:rPr>
-              <w:t>fonds</w:t>
-            </w:r>
-            <w:proofErr w:type="spellEnd"/>
+                <w:sz w:val="18"/>
+                <w:szCs w:val="18"/>
+                <w:lang w:val="fr-FR"/>
+              </w:rPr>
+            </w:pPr>
           </w:p>
         </w:tc>
         <w:tc>
@@ -16517,6 +16562,7 @@
                 <w:iCs/>
                 <w:sz w:val="18"/>
                 <w:szCs w:val="18"/>
+                <w:lang w:val="fr-FR"/>
               </w:rPr>
             </w:pPr>
           </w:p>
@@ -16536,6 +16582,7 @@
                 <w:iCs/>
                 <w:sz w:val="18"/>
                 <w:szCs w:val="18"/>
+                <w:lang w:val="fr-FR"/>
               </w:rPr>
             </w:pPr>
           </w:p>
@@ -16555,6 +16602,7 @@
                 <w:iCs/>
                 <w:sz w:val="18"/>
                 <w:szCs w:val="18"/>
+                <w:lang w:val="fr-FR"/>
               </w:rPr>
             </w:pPr>
           </w:p>
@@ -16574,6 +16622,7 @@
                 <w:iCs/>
                 <w:sz w:val="18"/>
                 <w:szCs w:val="18"/>
+                <w:lang w:val="fr-FR"/>
               </w:rPr>
             </w:pPr>
           </w:p>
@@ -16593,6 +16642,7 @@
                 <w:iCs/>
                 <w:sz w:val="18"/>
                 <w:szCs w:val="18"/>
+                <w:lang w:val="fr-FR"/>
               </w:rPr>
             </w:pPr>
           </w:p>
@@ -16612,6 +16662,7 @@
                 <w:iCs/>
                 <w:sz w:val="18"/>
                 <w:szCs w:val="18"/>
+                <w:lang w:val="fr-FR"/>
               </w:rPr>
             </w:pPr>
           </w:p>
@@ -16631,6 +16682,7 @@
                 <w:iCs/>
                 <w:sz w:val="18"/>
                 <w:szCs w:val="18"/>
+                <w:lang w:val="fr-FR"/>
               </w:rPr>
             </w:pPr>
           </w:p>
@@ -16650,6 +16702,7 @@
                 <w:iCs/>
                 <w:sz w:val="18"/>
                 <w:szCs w:val="18"/>
+                <w:lang w:val="fr-FR"/>
               </w:rPr>
             </w:pPr>
           </w:p>
@@ -16669,6 +16722,7 @@
                 <w:iCs/>
                 <w:sz w:val="18"/>
                 <w:szCs w:val="18"/>
+                <w:lang w:val="fr-FR"/>
               </w:rPr>
             </w:pPr>
           </w:p>
@@ -16688,6 +16742,7 @@
                 <w:iCs/>
                 <w:sz w:val="18"/>
                 <w:szCs w:val="18"/>
+                <w:lang w:val="fr-FR"/>
               </w:rPr>
             </w:pPr>
           </w:p>
@@ -16707,25 +16762,7 @@
                 <w:iCs/>
                 <w:sz w:val="18"/>
                 <w:szCs w:val="18"/>
-              </w:rPr>
-            </w:pPr>
-          </w:p>
-        </w:tc>
-        <w:tc>
-          <w:tcPr>
-            <w:tcW w:w="333" w:type="pct"/>
-          </w:tcPr>
-          <w:p>
-            <w:pPr>
-              <w:tabs>
-                <w:tab w:val="decimal" w:pos="522"/>
-              </w:tabs>
-              <w:cnfStyle w:val="000000000000" w:firstRow="0" w:lastRow="0" w:firstColumn="0" w:lastColumn="0" w:oddVBand="0" w:evenVBand="0" w:oddHBand="0" w:evenHBand="0" w:firstRowFirstColumn="0" w:firstRowLastColumn="0" w:lastRowFirstColumn="0" w:lastRowLastColumn="0"/>
-              <w:rPr>
-                <w:i/>
-                <w:iCs/>
-                <w:sz w:val="18"/>
-                <w:szCs w:val="18"/>
+                <w:lang w:val="fr-FR"/>
               </w:rPr>
             </w:pPr>
           </w:p>
@@ -17016,6 +17053,7 @@
         <w:dataBinding w:prefixMappings="xmlns:ns0='http://purl.org/dc/elements/1.1/' xmlns:ns1='http://schemas.openxmlformats.org/package/2006/metadata/core-properties' " w:xpath="/ns1:coreProperties[1]/ns0:title[1]" w:storeItemID="{6C3C8BC8-F283-45AE-878A-BAB7291924A1}"/>
         <w:text/>
       </w:sdtPr>
+      <w:sdtEndPr/>
       <w:sdtContent>
         <w:r>
           <w:rPr>
@@ -17059,6 +17097,7 @@
           <w:calendar w:val="gregorian"/>
         </w:date>
       </w:sdtPr>
+      <w:sdtEndPr/>
       <w:sdtContent>
         <w:r>
           <w:t xml:space="preserve">Kilian cuny &amp; guillaume haben </w:t>
@@ -17117,7 +17156,7 @@
         <w:noProof/>
         <w:lang w:val="fr-FR"/>
       </w:rPr>
-      <w:t>3</w:t>
+      <w:t>2</w:t>
     </w:r>
     <w:r>
       <w:rPr>
@@ -18738,11 +18777,11 @@
           <c:showBubbleSize val="0"/>
         </c:dLbls>
         <c:smooth val="0"/>
-        <c:axId val="-576068512"/>
-        <c:axId val="-576069600"/>
+        <c:axId val="479872976"/>
+        <c:axId val="479876240"/>
       </c:lineChart>
       <c:catAx>
-        <c:axId val="-576068512"/>
+        <c:axId val="479872976"/>
         <c:scaling>
           <c:orientation val="minMax"/>
         </c:scaling>
@@ -18785,7 +18824,7 @@
             <a:endParaRPr lang="fr-FR"/>
           </a:p>
         </c:txPr>
-        <c:crossAx val="-576069600"/>
+        <c:crossAx val="479876240"/>
         <c:crosses val="autoZero"/>
         <c:auto val="1"/>
         <c:lblAlgn val="ctr"/>
@@ -18793,7 +18832,7 @@
         <c:noMultiLvlLbl val="0"/>
       </c:catAx>
       <c:valAx>
-        <c:axId val="-576069600"/>
+        <c:axId val="479876240"/>
         <c:scaling>
           <c:orientation val="minMax"/>
         </c:scaling>
@@ -18907,7 +18946,7 @@
             <a:endParaRPr lang="fr-FR"/>
           </a:p>
         </c:txPr>
-        <c:crossAx val="-576068512"/>
+        <c:crossAx val="479872976"/>
         <c:crosses val="autoZero"/>
         <c:crossBetween val="between"/>
       </c:valAx>
@@ -20791,13 +20830,13 @@
     <w:sig w:usb0="00000287" w:usb1="00000000" w:usb2="00000000" w:usb3="00000000" w:csb0="0000009F" w:csb1="00000000"/>
   </w:font>
   <w:font w:name="MS Mincho">
-    <w:altName w:val="Arial Unicode MS"/>
+    <w:altName w:val="ＭＳ 明朝"/>
     <w:panose1 w:val="02020609040205080304"/>
     <w:charset w:val="80"/>
     <w:family w:val="roman"/>
     <w:notTrueType/>
     <w:pitch w:val="fixed"/>
-    <w:sig w:usb0="00000000" w:usb1="08070000" w:usb2="00000010" w:usb3="00000000" w:csb0="00020000" w:csb1="00000000"/>
+    <w:sig w:usb0="00000001" w:usb1="08070000" w:usb2="00000010" w:usb3="00000000" w:csb0="00020000" w:csb1="00000000"/>
   </w:font>
   <w:font w:name="Century Gothic">
     <w:panose1 w:val="020B0502020202020204"/>
@@ -20849,6 +20888,8 @@
   <w:rsids>
     <w:rsidRoot w:val="000F3AB9"/>
     <w:rsid w:val="000F3AB9"/>
+    <w:rsid w:val="001822A8"/>
+    <w:rsid w:val="00675F39"/>
   </w:rsids>
   <m:mathPr>
     <m:mathFont m:val="Cambria Math"/>
@@ -21543,15 +21584,6 @@
 </file>
 
 <file path=customXml/item1.xml><?xml version="1.0" encoding="utf-8"?>
-<?mso-contentType ?>
-<FormTemplates xmlns="http://schemas.microsoft.com/sharepoint/v3/contenttype/forms">
-  <Display>DocumentLibraryForm</Display>
-  <Edit>AssetEditForm</Edit>
-  <New>DocumentLibraryForm</New>
-</FormTemplates>
-</file>
-
-<file path=customXml/item2.xml><?xml version="1.0" encoding="utf-8"?>
 <CoverPageProperties xmlns="http://schemas.microsoft.com/office/2006/coverPageProps">
   <PublishDate>Kilian cuny &amp; guillaume haben </PublishDate>
   <Abstract/>
@@ -21563,11 +21595,28 @@
 </CoverPageProperties>
 </file>
 
+<file path=customXml/item2.xml><?xml version="1.0" encoding="utf-8"?>
+<?mso-contentType ?>
+<FormTemplates xmlns="http://schemas.microsoft.com/sharepoint/v3/contenttype/forms">
+  <Display>DocumentLibraryForm</Display>
+  <Edit>AssetEditForm</Edit>
+  <New>DocumentLibraryForm</New>
+</FormTemplates>
+</file>
+
 <file path=customXml/item3.xml><?xml version="1.0" encoding="utf-8"?>
 <b:Sources xmlns:b="http://schemas.openxmlformats.org/officeDocument/2006/bibliography" SelectedStyle="\apasixtheditionofficeonline.xsl" StyleName="APA" Version="6"/>
 </file>
 
 <file path=customXml/itemProps1.xml><?xml version="1.0" encoding="utf-8"?>
+<ds:datastoreItem xmlns:ds="http://schemas.openxmlformats.org/officeDocument/2006/customXml" ds:itemID="{55AF091B-3C7A-41E3-B477-F2FDAA23CFDA}">
+  <ds:schemaRefs>
+    <ds:schemaRef ds:uri="http://schemas.microsoft.com/office/2006/coverPageProps"/>
+  </ds:schemaRefs>
+</ds:datastoreItem>
+</file>
+
+<file path=customXml/itemProps2.xml><?xml version="1.0" encoding="utf-8"?>
 <ds:datastoreItem xmlns:ds="http://schemas.openxmlformats.org/officeDocument/2006/customXml" ds:itemID="{7EAC9B9C-39C7-442D-A2C6-BC21F3368F0F}">
   <ds:schemaRefs>
     <ds:schemaRef ds:uri="http://schemas.microsoft.com/sharepoint/v3/contenttype/forms"/>
@@ -21575,16 +21624,8 @@
 </ds:datastoreItem>
 </file>
 
-<file path=customXml/itemProps2.xml><?xml version="1.0" encoding="utf-8"?>
-<ds:datastoreItem xmlns:ds="http://schemas.openxmlformats.org/officeDocument/2006/customXml" ds:itemID="{55AF091B-3C7A-41E3-B477-F2FDAA23CFDA}">
-  <ds:schemaRefs>
-    <ds:schemaRef ds:uri="http://schemas.microsoft.com/office/2006/coverPageProps"/>
-  </ds:schemaRefs>
-</ds:datastoreItem>
-</file>
-
 <file path=customXml/itemProps3.xml><?xml version="1.0" encoding="utf-8"?>
-<ds:datastoreItem xmlns:ds="http://schemas.openxmlformats.org/officeDocument/2006/customXml" ds:itemID="{DAA2D7BC-0CA0-48D1-B3E1-7B5552E2A58B}">
+<ds:datastoreItem xmlns:ds="http://schemas.openxmlformats.org/officeDocument/2006/customXml" ds:itemID="{52AC427C-66F9-4E87-9EE1-A5FBEBCB1DFE}">
   <ds:schemaRefs>
     <ds:schemaRef ds:uri="http://schemas.openxmlformats.org/officeDocument/2006/bibliography"/>
   </ds:schemaRefs>

</xml_diff>